<commit_message>
dodana baza slow oraz funkcja mieszajaca litery w slowie
</commit_message>
<xml_diff>
--- a/PoprawneCommity/InzynieriaInternetu.docx
+++ b/PoprawneCommity/InzynieriaInternetu.docx
@@ -13,13 +13,29 @@
         <w:t xml:space="preserve">Opis: </w:t>
       </w:r>
       <w:r>
-        <w:t xml:space="preserve">Tworzona aplikacja ma być grą przeglądarkową opartą na anagramowaniu. Zadaniem gracza jest z jak największą skutecznością i w jak najkrótszym czasie rozwiązać określoną na danym poziomie trudności liczbę anagramów, w sposób losowy wybranych z Oficjalnego Słownika Polskiego Scrabblisty. </w:t>
+        <w:t xml:space="preserve">Tworzona aplikacja ma być grą przeglądarkową opartą na </w:t>
+      </w:r>
+      <w:proofErr w:type="spellStart"/>
+      <w:r>
+        <w:t>anagramowaniu</w:t>
+      </w:r>
+      <w:proofErr w:type="spellEnd"/>
+      <w:r>
+        <w:t xml:space="preserve">. Zadaniem gracza jest z jak największą skutecznością i w jak najkrótszym czasie rozwiązać określoną na danym poziomie trudności liczbę anagramów, w sposób losowy wybranych z Oficjalnego Słownika Polskiego Scrabblisty. </w:t>
       </w:r>
       <w:r>
         <w:t>Oprócz rozgrywki rankingowej zarejestrowany użytkownik ma możliwość zindywidualizowanego treningu, w którym może wybrać dowolną długość słów, ilość, a także ustawić dodatkowe filtry – np. jakie litery słowo musi zawierać lub na jaką się zaczynać.</w:t>
       </w:r>
       <w:r>
-        <w:t xml:space="preserve"> Gracz ma również możliwość, w przypadku nieznajomości słowa, w ramach aplikacji przejść na stronę wyjaśniającą jego znaczenie oraz dodać je do własnej bazy słów,  którą może w każdym momencie przeglądać oraz uczyć się jej poprzez anagramowanie w trybie treningowym.</w:t>
+        <w:t xml:space="preserve"> Gracz ma również możliwość, w przypadku nieznajomości słowa, w ramach aplikacji przejść na stronę wyjaśniającą jego znaczenie oraz dodać je do własnej bazy słów,  którą może w każdym momencie przeglądać oraz uczyć się jej poprzez </w:t>
+      </w:r>
+      <w:proofErr w:type="spellStart"/>
+      <w:r>
+        <w:t>anagramowanie</w:t>
+      </w:r>
+      <w:proofErr w:type="spellEnd"/>
+      <w:r>
+        <w:t xml:space="preserve"> w trybie treningowym.</w:t>
       </w:r>
     </w:p>
     <w:p>
@@ -51,6 +67,9 @@
       <w:r>
         <w:t>Rejestracja</w:t>
       </w:r>
+      <w:r>
+        <w:t xml:space="preserve"> </w:t>
+      </w:r>
     </w:p>
     <w:p>
       <w:pPr>
@@ -75,17 +94,28 @@
       <w:r>
         <w:t>Weryfikacja poprawności danych</w:t>
       </w:r>
-    </w:p>
-    <w:p>
-      <w:pPr>
-        <w:pStyle w:val="Akapitzlist"/>
-        <w:numPr>
-          <w:ilvl w:val="0"/>
-          <w:numId w:val="1"/>
-        </w:numPr>
-      </w:pPr>
-      <w:r>
-        <w:t>Hashowanie hasła</w:t>
+      <w:r>
+        <w:t xml:space="preserve"> 21.10</w:t>
+      </w:r>
+    </w:p>
+    <w:p>
+      <w:pPr>
+        <w:pStyle w:val="Akapitzlist"/>
+        <w:numPr>
+          <w:ilvl w:val="0"/>
+          <w:numId w:val="1"/>
+        </w:numPr>
+      </w:pPr>
+      <w:proofErr w:type="spellStart"/>
+      <w:r>
+        <w:t>Hashowanie</w:t>
+      </w:r>
+      <w:proofErr w:type="spellEnd"/>
+      <w:r>
+        <w:t xml:space="preserve"> hasła</w:t>
+      </w:r>
+      <w:r>
+        <w:t xml:space="preserve"> 21.10</w:t>
       </w:r>
     </w:p>
     <w:p>
@@ -99,6 +129,9 @@
       <w:r>
         <w:t>Możliwość edycji danych użytkownika</w:t>
       </w:r>
+      <w:r>
+        <w:t xml:space="preserve"> 28.10</w:t>
+      </w:r>
     </w:p>
     <w:p>
       <w:pPr>
@@ -110,6 +143,9 @@
       </w:pPr>
       <w:r>
         <w:t>Panel gracza</w:t>
+      </w:r>
+      <w:r>
+        <w:t xml:space="preserve"> 28.10</w:t>
       </w:r>
     </w:p>
     <w:p>
@@ -146,8 +182,21 @@
         </w:numPr>
       </w:pPr>
       <w:r>
-        <w:t>Utworzenie algorytmu losującego słowo ze słownika i anagramującego go w sposób losowy</w:t>
-      </w:r>
+        <w:t xml:space="preserve">Utworzenie algorytmu losującego słowo ze słownika i </w:t>
+      </w:r>
+      <w:proofErr w:type="spellStart"/>
+      <w:r>
+        <w:t>anagramującego</w:t>
+      </w:r>
+      <w:proofErr w:type="spellEnd"/>
+      <w:r>
+        <w:t xml:space="preserve"> go w sposób losowy</w:t>
+      </w:r>
+      <w:r>
+        <w:t xml:space="preserve"> </w:t>
+      </w:r>
+      <w:bookmarkStart w:id="0" w:name="_GoBack"/>
+      <w:bookmarkEnd w:id="0"/>
     </w:p>
     <w:p>
       <w:pPr>
@@ -249,7 +298,15 @@
         </w:numPr>
       </w:pPr>
       <w:r>
-        <w:t xml:space="preserve">Dodanie timera mierzącego czas </w:t>
+        <w:t xml:space="preserve">Dodanie </w:t>
+      </w:r>
+      <w:proofErr w:type="spellStart"/>
+      <w:r>
+        <w:t>timera</w:t>
+      </w:r>
+      <w:proofErr w:type="spellEnd"/>
+      <w:r>
+        <w:t xml:space="preserve"> mierzącego czas </w:t>
       </w:r>
     </w:p>
     <w:p>
@@ -273,8 +330,13 @@
         </w:numPr>
       </w:pPr>
       <w:r>
-        <w:t>Możliwość udostępnienia uzyskanego wyniku na facebooku</w:t>
-      </w:r>
+        <w:t xml:space="preserve">Możliwość udostępnienia uzyskanego wyniku na </w:t>
+      </w:r>
+      <w:proofErr w:type="spellStart"/>
+      <w:r>
+        <w:t>facebooku</w:t>
+      </w:r>
+      <w:proofErr w:type="spellEnd"/>
     </w:p>
     <w:p/>
     <w:p>
@@ -340,8 +402,6 @@
       <w:r>
         <w:t>Paweł Mazurek</w:t>
       </w:r>
-      <w:bookmarkStart w:id="0" w:name="_GoBack"/>
-      <w:bookmarkEnd w:id="0"/>
     </w:p>
     <w:sectPr>
       <w:pgSz w:w="11906" w:h="16838"/>

</xml_diff>

<commit_message>
dodane wyswietlenie slownika gracza i pelnego rankingu w 3 kolumnach
</commit_message>
<xml_diff>
--- a/PoprawneCommity/InzynieriaInternetu.docx
+++ b/PoprawneCommity/InzynieriaInternetu.docx
@@ -13,29 +13,13 @@
         <w:t xml:space="preserve">Opis: </w:t>
       </w:r>
       <w:r>
-        <w:t xml:space="preserve">Tworzona aplikacja ma być grą przeglądarkową opartą na </w:t>
-      </w:r>
-      <w:proofErr w:type="spellStart"/>
-      <w:r>
-        <w:t>anagramowaniu</w:t>
-      </w:r>
-      <w:proofErr w:type="spellEnd"/>
-      <w:r>
-        <w:t xml:space="preserve">. Zadaniem gracza jest z jak największą skutecznością i w jak najkrótszym czasie rozwiązać określoną na danym poziomie trudności liczbę anagramów, w sposób losowy wybranych z Oficjalnego Słownika Polskiego Scrabblisty. </w:t>
+        <w:t xml:space="preserve">Tworzona aplikacja ma być grą przeglądarkową opartą na anagramowaniu. Zadaniem gracza jest z jak największą skutecznością i w jak najkrótszym czasie rozwiązać określoną na danym poziomie trudności liczbę anagramów, w sposób losowy wybranych z Oficjalnego Słownika Polskiego Scrabblisty. </w:t>
       </w:r>
       <w:r>
         <w:t>Oprócz rozgrywki rankingowej zarejestrowany użytkownik ma możliwość zindywidualizowanego treningu, w którym może wybrać dowolną długość słów, ilość, a także ustawić dodatkowe filtry – np. jakie litery słowo musi zawierać lub na jaką się zaczynać.</w:t>
       </w:r>
       <w:r>
-        <w:t xml:space="preserve"> Gracz ma również możliwość, w przypadku nieznajomości słowa, w ramach aplikacji przejść na stronę wyjaśniającą jego znaczenie oraz dodać je do własnej bazy słów,  którą może w każdym momencie przeglądać oraz uczyć się jej poprzez </w:t>
-      </w:r>
-      <w:proofErr w:type="spellStart"/>
-      <w:r>
-        <w:t>anagramowanie</w:t>
-      </w:r>
-      <w:proofErr w:type="spellEnd"/>
-      <w:r>
-        <w:t xml:space="preserve"> w trybie treningowym.</w:t>
+        <w:t xml:space="preserve"> Gracz ma również możliwość, w przypadku nieznajomości słowa, w ramach aplikacji przejść na stronę wyjaśniającą jego znaczenie oraz dodać je do własnej bazy słów,  którą może w każdym momencie przeglądać oraz uczyć się jej poprzez anagramowanie w trybie treningowym.</w:t>
       </w:r>
     </w:p>
     <w:p>
@@ -106,13 +90,8 @@
           <w:numId w:val="1"/>
         </w:numPr>
       </w:pPr>
-      <w:proofErr w:type="spellStart"/>
-      <w:r>
-        <w:t>Hashowanie</w:t>
-      </w:r>
-      <w:proofErr w:type="spellEnd"/>
-      <w:r>
-        <w:t xml:space="preserve"> hasła</w:t>
+      <w:r>
+        <w:t>Hashowanie hasła</w:t>
       </w:r>
       <w:r>
         <w:t xml:space="preserve"> 21.10</w:t>
@@ -182,21 +161,11 @@
         </w:numPr>
       </w:pPr>
       <w:r>
-        <w:t xml:space="preserve">Utworzenie algorytmu losującego słowo ze słownika i </w:t>
-      </w:r>
-      <w:proofErr w:type="spellStart"/>
-      <w:r>
-        <w:t>anagramującego</w:t>
-      </w:r>
-      <w:proofErr w:type="spellEnd"/>
-      <w:r>
-        <w:t xml:space="preserve"> go w sposób losowy</w:t>
+        <w:t>Utworzenie algorytmu losującego słowo ze słownika i anagramującego go w sposób losowy</w:t>
       </w:r>
       <w:r>
         <w:t xml:space="preserve"> </w:t>
       </w:r>
-      <w:bookmarkStart w:id="0" w:name="_GoBack"/>
-      <w:bookmarkEnd w:id="0"/>
     </w:p>
     <w:p>
       <w:pPr>
@@ -298,15 +267,7 @@
         </w:numPr>
       </w:pPr>
       <w:r>
-        <w:t xml:space="preserve">Dodanie </w:t>
-      </w:r>
-      <w:proofErr w:type="spellStart"/>
-      <w:r>
-        <w:t>timera</w:t>
-      </w:r>
-      <w:proofErr w:type="spellEnd"/>
-      <w:r>
-        <w:t xml:space="preserve"> mierzącego czas </w:t>
+        <w:t xml:space="preserve">Dodanie timera mierzącego czas </w:t>
       </w:r>
     </w:p>
     <w:p>
@@ -321,24 +282,6 @@
         <w:t>Stworzenie rankingu najlepszych graczy wyświetlanego na stronie głównej</w:t>
       </w:r>
     </w:p>
-    <w:p>
-      <w:pPr>
-        <w:pStyle w:val="Akapitzlist"/>
-        <w:numPr>
-          <w:ilvl w:val="0"/>
-          <w:numId w:val="1"/>
-        </w:numPr>
-      </w:pPr>
-      <w:r>
-        <w:t xml:space="preserve">Możliwość udostępnienia uzyskanego wyniku na </w:t>
-      </w:r>
-      <w:proofErr w:type="spellStart"/>
-      <w:r>
-        <w:t>facebooku</w:t>
-      </w:r>
-      <w:proofErr w:type="spellEnd"/>
-    </w:p>
-    <w:p/>
     <w:p>
       <w:pPr>
         <w:rPr>
@@ -349,45 +292,39 @@
         <w:rPr>
           <w:b/>
         </w:rPr>
-        <w:t>Przegląd statystyk</w:t>
-      </w:r>
-    </w:p>
-    <w:p>
-      <w:pPr>
-        <w:pStyle w:val="Akapitzlist"/>
-        <w:numPr>
-          <w:ilvl w:val="0"/>
-          <w:numId w:val="1"/>
-        </w:numPr>
-      </w:pPr>
-      <w:r>
-        <w:t>Możliwość przeglądania wszystkich nieodgadniętych słów</w:t>
-      </w:r>
-    </w:p>
-    <w:p>
-      <w:pPr>
-        <w:pStyle w:val="Akapitzlist"/>
-        <w:numPr>
-          <w:ilvl w:val="0"/>
-          <w:numId w:val="1"/>
-        </w:numPr>
-      </w:pPr>
-      <w:r>
-        <w:t>Wyświetlanie statystyk liczbowych, takich jak współczynnik optymalności treningowy i rankingowy</w:t>
-      </w:r>
-    </w:p>
-    <w:p>
-      <w:pPr>
-        <w:pStyle w:val="Akapitzlist"/>
-        <w:numPr>
-          <w:ilvl w:val="0"/>
-          <w:numId w:val="1"/>
-        </w:numPr>
-      </w:pPr>
-      <w:r>
-        <w:t>Możliwość porównywania swoich statystyk z wybranymi graczami</w:t>
-      </w:r>
-    </w:p>
+        <w:t>Dodatkowe</w:t>
+      </w:r>
+    </w:p>
+    <w:p>
+      <w:pPr>
+        <w:pStyle w:val="Akapitzlist"/>
+        <w:numPr>
+          <w:ilvl w:val="0"/>
+          <w:numId w:val="1"/>
+        </w:numPr>
+      </w:pPr>
+      <w:r>
+        <w:t xml:space="preserve">Możliwość przeglądania </w:t>
+      </w:r>
+      <w:r>
+        <w:t>własnego słownika z poziomu panelu użytkownika, przegląd pełnej listy rankingowej (+stronicowanie)</w:t>
+      </w:r>
+    </w:p>
+    <w:p>
+      <w:pPr>
+        <w:pStyle w:val="Akapitzlist"/>
+        <w:numPr>
+          <w:ilvl w:val="0"/>
+          <w:numId w:val="1"/>
+        </w:numPr>
+      </w:pPr>
+      <w:r>
+        <w:t>Dodanie do panelu gracza formularza umożliwiającego szybkie sprawdzenie poprawności wpisanego wyrazu</w:t>
+      </w:r>
+      <w:bookmarkStart w:id="0" w:name="_GoBack"/>
+      <w:bookmarkEnd w:id="0"/>
+    </w:p>
+    <w:p/>
     <w:p>
       <w:pPr>
         <w:pStyle w:val="Akapitzlist"/>

</xml_diff>